<commit_message>
Completed test description of required functions
</commit_message>
<xml_diff>
--- a/Documents/Testing/TestsDocuments/test-checkDestInput.docx
+++ b/Documents/Testing/TestsDocuments/test-checkDestInput.docx
@@ -88,8 +88,13 @@
         <w:t xml:space="preserve"> </w:t>
       </w:r>
       <w:r>
-        <w:t>Since this function has no return type, it will be almost impossible to test it in Unit Testing Framework. Testing method for this function requires to take a place on another source file with a small piece of code</w:t>
-      </w:r>
+        <w:t xml:space="preserve">Since this function has no return type, it will be almost impossible to test it in Unit Testing Framework. Testing method for this function requires to take a place on another source file with a small piece of </w:t>
+      </w:r>
+      <w:proofErr w:type="gramStart"/>
+      <w:r>
+        <w:t>code</w:t>
+      </w:r>
+      <w:proofErr w:type="gramEnd"/>
     </w:p>
     <w:p>
       <w:pPr>
@@ -129,8 +134,32 @@
           <w:szCs w:val="19"/>
           <w:lang w:val="en-CA"/>
         </w:rPr>
-        <w:t xml:space="preserve"> checkDestInput(</w:t>
-      </w:r>
+        <w:t xml:space="preserve"> </w:t>
+      </w:r>
+      <w:proofErr w:type="spellStart"/>
+      <w:proofErr w:type="gramStart"/>
+      <w:r>
+        <w:rPr>
+          <w:rFonts w:ascii="Cascadia Mono" w:hAnsi="Cascadia Mono" w:cs="Cascadia Mono"/>
+          <w:color w:val="000000"/>
+          <w:sz w:val="19"/>
+          <w:szCs w:val="19"/>
+          <w:lang w:val="en-CA"/>
+        </w:rPr>
+        <w:t>checkDestInput</w:t>
+      </w:r>
+      <w:proofErr w:type="spellEnd"/>
+      <w:r>
+        <w:rPr>
+          <w:rFonts w:ascii="Cascadia Mono" w:hAnsi="Cascadia Mono" w:cs="Cascadia Mono"/>
+          <w:color w:val="000000"/>
+          <w:sz w:val="19"/>
+          <w:szCs w:val="19"/>
+          <w:lang w:val="en-CA"/>
+        </w:rPr>
+        <w:t>(</w:t>
+      </w:r>
+      <w:proofErr w:type="gramEnd"/>
       <w:r>
         <w:rPr>
           <w:rFonts w:ascii="Cascadia Mono" w:hAnsi="Cascadia Mono" w:cs="Cascadia Mono"/>
@@ -171,6 +200,7 @@
         </w:rPr>
         <w:t xml:space="preserve">* </w:t>
       </w:r>
+      <w:proofErr w:type="spellStart"/>
       <w:r>
         <w:rPr>
           <w:rFonts w:ascii="Cascadia Mono" w:hAnsi="Cascadia Mono" w:cs="Cascadia Mono"/>
@@ -181,6 +211,7 @@
         </w:rPr>
         <w:t>inputString</w:t>
       </w:r>
+      <w:proofErr w:type="spellEnd"/>
       <w:r>
         <w:rPr>
           <w:rFonts w:ascii="Cascadia Mono" w:hAnsi="Cascadia Mono" w:cs="Cascadia Mono"/>
@@ -431,10 +462,7 @@
               <w:cnfStyle w:val="000000100000" w:firstRow="0" w:lastRow="0" w:firstColumn="0" w:lastColumn="0" w:oddVBand="0" w:evenVBand="0" w:oddHBand="1" w:evenHBand="0" w:firstRowFirstColumn="0" w:firstRowLastColumn="0" w:lastRowFirstColumn="0" w:lastRowLastColumn="0"/>
             </w:pPr>
             <w:r>
-              <w:t xml:space="preserve">            </w:t>
-            </w:r>
-            <w:r>
-              <w:t>(TBC)</w:t>
+              <w:t xml:space="preserve">            (TBC)</w:t>
             </w:r>
           </w:p>
         </w:tc>
@@ -448,10 +476,7 @@
               <w:cnfStyle w:val="000000100000" w:firstRow="0" w:lastRow="0" w:firstColumn="0" w:lastColumn="0" w:oddVBand="0" w:evenVBand="0" w:oddHBand="1" w:evenHBand="0" w:firstRowFirstColumn="0" w:firstRowLastColumn="0" w:lastRowFirstColumn="0" w:lastRowLastColumn="0"/>
             </w:pPr>
             <w:r>
-              <w:t xml:space="preserve">         </w:t>
-            </w:r>
-            <w:r>
-              <w:t>(TBC)</w:t>
+              <w:t xml:space="preserve">         (TBC)</w:t>
             </w:r>
           </w:p>
         </w:tc>
@@ -465,10 +490,7 @@
               <w:cnfStyle w:val="000000100000" w:firstRow="0" w:lastRow="0" w:firstColumn="0" w:lastColumn="0" w:oddVBand="0" w:evenVBand="0" w:oddHBand="1" w:evenHBand="0" w:firstRowFirstColumn="0" w:firstRowLastColumn="0" w:lastRowFirstColumn="0" w:lastRowLastColumn="0"/>
             </w:pPr>
             <w:r>
-              <w:t xml:space="preserve">    </w:t>
-            </w:r>
-            <w:r>
-              <w:t>(TBC)</w:t>
+              <w:t xml:space="preserve">    (TBC)</w:t>
             </w:r>
           </w:p>
         </w:tc>
@@ -1551,31 +1573,6 @@
       </w:r>
       <w:r>
         <w:t>:</w:t>
-      </w:r>
-    </w:p>
-    <w:p>
-      <w:r>
-        <w:rPr>
-          <w:color w:val="808080" w:themeColor="background1" w:themeShade="80"/>
-        </w:rPr>
-        <w:t>T</w:t>
-      </w:r>
-      <w:r>
-        <w:t>he function validateDestination() is not accepting valid input and not rejecting invalid output</w:t>
-      </w:r>
-      <w:r>
-        <w:t xml:space="preserve"> at this stage</w:t>
-      </w:r>
-      <w:bookmarkStart w:id="0" w:name="_Hlk141203298"/>
-      <w:r>
-        <w:t>, user cannot exit from the program</w:t>
-      </w:r>
-      <w:r>
-        <w:t>.</w:t>
-      </w:r>
-      <w:bookmarkEnd w:id="0"/>
-      <w:r>
-        <w:t xml:space="preserve"> One test case cannot run.</w:t>
       </w:r>
     </w:p>
     <w:sectPr>

</xml_diff>